<commit_message>
added preprocessed data download and updated documentation
</commit_message>
<xml_diff>
--- a/Chronicle Android Raw Data Preprocessor/Chronicle Android Raw Data Preprocessor Documentation 01-29-25.docx
+++ b/Chronicle Android Raw Data Preprocessor/Chronicle Android Raw Data Preprocessor Documentation 01-29-25.docx
@@ -7,6 +7,9 @@
         <w:jc w:val="center"/>
       </w:pPr>
       <w:r>
+        <w:rPr>
+          <w:noProof/>
+        </w:rPr>
         <w:drawing>
           <wp:anchor distT="0" distB="0" distL="114300" distR="114300" simplePos="0" relativeHeight="251658240" behindDoc="1" locked="0" layoutInCell="1" allowOverlap="1" wp14:anchorId="07F8B404" wp14:editId="6CB46BD6">
             <wp:simplePos x="0" y="0"/>
@@ -199,6 +202,18 @@
       <w:r>
         <w:t>This is where you select the file specifying the details about the apps you would like to filter</w:t>
       </w:r>
+      <w:r>
+        <w:t>. This</w:t>
+      </w:r>
+      <w:r>
+        <w:t xml:space="preserve"> does not remove the apps from the final output. It</w:t>
+      </w:r>
+      <w:r>
+        <w:t xml:space="preserve"> labels the apps as filtered and </w:t>
+      </w:r>
+      <w:r>
+        <w:t>labels their app usage separately, without calculating their duration.</w:t>
+      </w:r>
     </w:p>
     <w:p>
       <w:pPr>
@@ -698,6 +713,75 @@
       </w:pPr>
       <w:r>
         <w:t>Opens the directory containing the output (not the exact directory containing the output)</w:t>
+      </w:r>
+    </w:p>
+    <w:p>
+      <w:pPr>
+        <w:pStyle w:val="ListParagraph"/>
+        <w:numPr>
+          <w:ilvl w:val="0"/>
+          <w:numId w:val="1"/>
+        </w:numPr>
+      </w:pPr>
+      <w:r>
+        <w:t>Background Features</w:t>
+      </w:r>
+    </w:p>
+    <w:p>
+      <w:pPr>
+        <w:pStyle w:val="ListParagraph"/>
+        <w:numPr>
+          <w:ilvl w:val="1"/>
+          <w:numId w:val="1"/>
+        </w:numPr>
+      </w:pPr>
+      <w:r>
+        <w:t>Converting all Move to Foreground and Move to Background to Activity Resumed and Activity Paused</w:t>
+      </w:r>
+    </w:p>
+    <w:p>
+      <w:pPr>
+        <w:pStyle w:val="ListParagraph"/>
+        <w:numPr>
+          <w:ilvl w:val="1"/>
+          <w:numId w:val="1"/>
+        </w:numPr>
+      </w:pPr>
+      <w:r>
+        <w:t>Outputting configuration at time of preprocessing into output folder</w:t>
+      </w:r>
+    </w:p>
+    <w:p>
+      <w:pPr>
+        <w:pStyle w:val="ListParagraph"/>
+        <w:numPr>
+          <w:ilvl w:val="1"/>
+          <w:numId w:val="1"/>
+        </w:numPr>
+      </w:pPr>
+      <w:r>
+        <w:t xml:space="preserve">Attempting to </w:t>
+      </w:r>
+      <w:r>
+        <w:t>properly account for duration that goes between days (after midnight)</w:t>
+      </w:r>
+    </w:p>
+    <w:p>
+      <w:pPr>
+        <w:pStyle w:val="ListParagraph"/>
+        <w:numPr>
+          <w:ilvl w:val="1"/>
+          <w:numId w:val="1"/>
+        </w:numPr>
+      </w:pPr>
+      <w:r>
+        <w:t>Event flags (Missing: 3 hr, 6 hr, 12 hr, 24 hr, Open: longer than 3 hr</w:t>
+      </w:r>
+      <w:r>
+        <w:t xml:space="preserve">, 6 hr, 12 hr, 24 hr, </w:t>
+      </w:r>
+      <w:r>
+        <w:t>continuously…)</w:t>
       </w:r>
     </w:p>
     <w:sectPr>
@@ -713,6 +797,146 @@
 <file path=word/numbering.xml><?xml version="1.0" encoding="utf-8"?>
 <w:numbering xmlns:wpc="http://schemas.microsoft.com/office/word/2010/wordprocessingCanvas" xmlns:cx="http://schemas.microsoft.com/office/drawing/2014/chartex" xmlns:cx1="http://schemas.microsoft.com/office/drawing/2015/9/8/chartex" xmlns:cx2="http://schemas.microsoft.com/office/drawing/2015/10/21/chartex" xmlns:cx3="http://schemas.microsoft.com/office/drawing/2016/5/9/chartex" xmlns:cx4="http://schemas.microsoft.com/office/drawing/2016/5/10/chartex" xmlns:cx5="http://schemas.microsoft.com/office/drawing/2016/5/11/chartex" xmlns:cx6="http://schemas.microsoft.com/office/drawing/2016/5/12/chartex" xmlns:cx7="http://schemas.microsoft.com/office/drawing/2016/5/13/chartex" xmlns:cx8="http://schemas.microsoft.com/office/drawing/2016/5/14/chartex" xmlns:mc="http://schemas.openxmlformats.org/markup-compatibility/2006" xmlns:aink="http://schemas.microsoft.com/office/drawing/2016/ink" xmlns:am3d="http://schemas.microsoft.com/office/drawing/2017/model3d" xmlns:o="urn:schemas-microsoft-com:office:office" xmlns:oel="http://schemas.microsoft.com/office/2019/extlst" xmlns:r="http://schemas.openxmlformats.org/officeDocument/2006/relationships" xmlns:m="http://schemas.openxmlformats.org/officeDocument/2006/math" xmlns:v="urn:schemas-microsoft-com:vml" xmlns:wp14="http://schemas.microsoft.com/office/word/2010/wordprocessingDrawing" xmlns:wp="http://schemas.openxmlformats.org/drawingml/2006/wordprocessingDrawing" xmlns:w10="urn:schemas-microsoft-com:office:word" xmlns:w="http://schemas.openxmlformats.org/wordprocessingml/2006/main" xmlns:w14="http://schemas.microsoft.com/office/word/2010/wordml" xmlns:w15="http://schemas.microsoft.com/office/word/2012/wordml" xmlns:w16cex="http://schemas.microsoft.com/office/word/2018/wordml/cex" xmlns:w16cid="http://schemas.microsoft.com/office/word/2016/wordml/cid" xmlns:w16="http://schemas.microsoft.com/office/word/2018/wordml" xmlns:w16du="http://schemas.microsoft.com/office/word/2023/wordml/word16du" xmlns:w16sdtdh="http://schemas.microsoft.com/office/word/2020/wordml/sdtdatahash" xmlns:w16sdtfl="http://schemas.microsoft.com/office/word/2024/wordml/sdtformatlock" xmlns:w16se="http://schemas.microsoft.com/office/word/2015/wordml/symex" xmlns:wpg="http://schemas.microsoft.com/office/word/2010/wordprocessingGroup" xmlns:wpi="http://schemas.microsoft.com/office/word/2010/wordprocessingInk" xmlns:wne="http://schemas.microsoft.com/office/word/2006/wordml" xmlns:wps="http://schemas.microsoft.com/office/word/2010/wordprocessingShape" mc:Ignorable="w14 w15 w16se w16cid w16 w16cex w16sdtdh w16sdtfl w16du wp14">
   <w:abstractNum w:abstractNumId="0" w15:restartNumberingAfterBreak="0">
+    <w:nsid w:val="01EA147C"/>
+    <w:multiLevelType w:val="hybridMultilevel"/>
+    <w:tmpl w:val="FE466924"/>
+    <w:lvl w:ilvl="0" w:tplc="E8C693F6">
+      <w:start w:val="1"/>
+      <w:numFmt w:val="bullet"/>
+      <w:lvlText w:val="•"/>
+      <w:lvlJc w:val="left"/>
+      <w:pPr>
+        <w:tabs>
+          <w:tab w:val="num" w:pos="720"/>
+        </w:tabs>
+        <w:ind w:left="720" w:hanging="360"/>
+      </w:pPr>
+      <w:rPr>
+        <w:rFonts w:ascii="Arial" w:hAnsi="Arial" w:hint="default"/>
+      </w:rPr>
+    </w:lvl>
+    <w:lvl w:ilvl="1" w:tplc="B0CC048E" w:tentative="1">
+      <w:start w:val="1"/>
+      <w:numFmt w:val="bullet"/>
+      <w:lvlText w:val="•"/>
+      <w:lvlJc w:val="left"/>
+      <w:pPr>
+        <w:tabs>
+          <w:tab w:val="num" w:pos="1440"/>
+        </w:tabs>
+        <w:ind w:left="1440" w:hanging="360"/>
+      </w:pPr>
+      <w:rPr>
+        <w:rFonts w:ascii="Arial" w:hAnsi="Arial" w:hint="default"/>
+      </w:rPr>
+    </w:lvl>
+    <w:lvl w:ilvl="2" w:tplc="30E661E6" w:tentative="1">
+      <w:start w:val="1"/>
+      <w:numFmt w:val="bullet"/>
+      <w:lvlText w:val="•"/>
+      <w:lvlJc w:val="left"/>
+      <w:pPr>
+        <w:tabs>
+          <w:tab w:val="num" w:pos="2160"/>
+        </w:tabs>
+        <w:ind w:left="2160" w:hanging="360"/>
+      </w:pPr>
+      <w:rPr>
+        <w:rFonts w:ascii="Arial" w:hAnsi="Arial" w:hint="default"/>
+      </w:rPr>
+    </w:lvl>
+    <w:lvl w:ilvl="3" w:tplc="4E5A438E" w:tentative="1">
+      <w:start w:val="1"/>
+      <w:numFmt w:val="bullet"/>
+      <w:lvlText w:val="•"/>
+      <w:lvlJc w:val="left"/>
+      <w:pPr>
+        <w:tabs>
+          <w:tab w:val="num" w:pos="2880"/>
+        </w:tabs>
+        <w:ind w:left="2880" w:hanging="360"/>
+      </w:pPr>
+      <w:rPr>
+        <w:rFonts w:ascii="Arial" w:hAnsi="Arial" w:hint="default"/>
+      </w:rPr>
+    </w:lvl>
+    <w:lvl w:ilvl="4" w:tplc="FA425056" w:tentative="1">
+      <w:start w:val="1"/>
+      <w:numFmt w:val="bullet"/>
+      <w:lvlText w:val="•"/>
+      <w:lvlJc w:val="left"/>
+      <w:pPr>
+        <w:tabs>
+          <w:tab w:val="num" w:pos="3600"/>
+        </w:tabs>
+        <w:ind w:left="3600" w:hanging="360"/>
+      </w:pPr>
+      <w:rPr>
+        <w:rFonts w:ascii="Arial" w:hAnsi="Arial" w:hint="default"/>
+      </w:rPr>
+    </w:lvl>
+    <w:lvl w:ilvl="5" w:tplc="49A48382" w:tentative="1">
+      <w:start w:val="1"/>
+      <w:numFmt w:val="bullet"/>
+      <w:lvlText w:val="•"/>
+      <w:lvlJc w:val="left"/>
+      <w:pPr>
+        <w:tabs>
+          <w:tab w:val="num" w:pos="4320"/>
+        </w:tabs>
+        <w:ind w:left="4320" w:hanging="360"/>
+      </w:pPr>
+      <w:rPr>
+        <w:rFonts w:ascii="Arial" w:hAnsi="Arial" w:hint="default"/>
+      </w:rPr>
+    </w:lvl>
+    <w:lvl w:ilvl="6" w:tplc="A14C67BA" w:tentative="1">
+      <w:start w:val="1"/>
+      <w:numFmt w:val="bullet"/>
+      <w:lvlText w:val="•"/>
+      <w:lvlJc w:val="left"/>
+      <w:pPr>
+        <w:tabs>
+          <w:tab w:val="num" w:pos="5040"/>
+        </w:tabs>
+        <w:ind w:left="5040" w:hanging="360"/>
+      </w:pPr>
+      <w:rPr>
+        <w:rFonts w:ascii="Arial" w:hAnsi="Arial" w:hint="default"/>
+      </w:rPr>
+    </w:lvl>
+    <w:lvl w:ilvl="7" w:tplc="C6261762" w:tentative="1">
+      <w:start w:val="1"/>
+      <w:numFmt w:val="bullet"/>
+      <w:lvlText w:val="•"/>
+      <w:lvlJc w:val="left"/>
+      <w:pPr>
+        <w:tabs>
+          <w:tab w:val="num" w:pos="5760"/>
+        </w:tabs>
+        <w:ind w:left="5760" w:hanging="360"/>
+      </w:pPr>
+      <w:rPr>
+        <w:rFonts w:ascii="Arial" w:hAnsi="Arial" w:hint="default"/>
+      </w:rPr>
+    </w:lvl>
+    <w:lvl w:ilvl="8" w:tplc="5C989306" w:tentative="1">
+      <w:start w:val="1"/>
+      <w:numFmt w:val="bullet"/>
+      <w:lvlText w:val="•"/>
+      <w:lvlJc w:val="left"/>
+      <w:pPr>
+        <w:tabs>
+          <w:tab w:val="num" w:pos="6480"/>
+        </w:tabs>
+        <w:ind w:left="6480" w:hanging="360"/>
+      </w:pPr>
+      <w:rPr>
+        <w:rFonts w:ascii="Arial" w:hAnsi="Arial" w:hint="default"/>
+      </w:rPr>
+    </w:lvl>
+  </w:abstractNum>
+  <w:abstractNum w:abstractNumId="1" w15:restartNumberingAfterBreak="0">
     <w:nsid w:val="75685C50"/>
     <w:multiLevelType w:val="hybridMultilevel"/>
     <w:tmpl w:val="A93858EC"/>
@@ -802,6 +1026,9 @@
     </w:lvl>
   </w:abstractNum>
   <w:num w:numId="1" w16cid:durableId="1716464144">
+    <w:abstractNumId w:val="1"/>
+  </w:num>
+  <w:num w:numId="2" w16cid:durableId="1822886746">
     <w:abstractNumId w:val="0"/>
   </w:num>
 </w:numbering>
@@ -1410,7 +1637,6 @@
   <w:style w:type="character" w:default="1" w:styleId="DefaultParagraphFont">
     <w:name w:val="Default Paragraph Font"/>
     <w:uiPriority w:val="1"/>
-    <w:semiHidden/>
     <w:unhideWhenUsed/>
   </w:style>
   <w:style w:type="table" w:default="1" w:styleId="TableNormal">

</xml_diff>